<commit_message>
Circle Language Spec: Say 'variable amount of arguments' instead of 'variable amount of parameters'.
</commit_message>
<xml_diff>
--- a/1.1. Circle Language Spec/07. Parameters/2. Imported Parameter Concepts.docx
+++ b/1.1. Circle Language Spec/07. Parameters/2. Imported Parameter Concepts.docx
@@ -107,7 +107,13 @@
         <w:rPr>
           <w:i/>
         </w:rPr>
-        <w:t xml:space="preserve"> of Parameters</w:t>
+        <w:t xml:space="preserve"> of </w:t>
+      </w:r>
+      <w:r>
+        <w:rPr>
+          <w:i/>
+        </w:rPr>
+        <w:t>Arguments</w:t>
       </w:r>
     </w:p>
     <w:p>
@@ -159,15 +165,7 @@
     </w:p>
     <w:p>
       <w:r>
-        <w:t xml:space="preserve">Some programming languages have a thing called required and optional parameters. In other programming languages basically all parameters are required, unless they are typed optional. In the new computer language it is the other way around: any parameter is optional unless it is typed required. This is because in the new computer language commands are the same as objects, that just happen to be executable, and the parameters inside a command are </w:t>
-      </w:r>
-      <w:proofErr w:type="spellStart"/>
-      <w:r>
-        <w:t>analogus</w:t>
-      </w:r>
-      <w:proofErr w:type="spellEnd"/>
-      <w:r>
-        <w:t xml:space="preserve"> to sub-objects inside another object, whose filling-in is also totally arbitrary.</w:t>
+        <w:t>Some programming languages have a thing called required and optional parameters. In other programming languages basically all parameters are required, unless they are typed optional. In the new computer language it is the other way around: any parameter is optional unless it is typed required. This is because in the new computer language commands are the same as objects, that just happen to be executable, and the parameters inside a command are analogus to sub-objects inside another object, whose filling-in is also totally arbitrary.</w:t>
       </w:r>
     </w:p>
     <w:p>
@@ -2800,21 +2798,12 @@
         <w:pStyle w:val="Heading4"/>
       </w:pPr>
       <w:r>
-        <w:t>Ideas</w:t>
-      </w:r>
-      <w:r>
-        <w:t xml:space="preserve"> about Required and Optional</w:t>
-      </w:r>
-    </w:p>
-    <w:p>
-      <w:r>
-        <w:t>(</w:t>
-      </w:r>
-      <w:r>
-        <w:t>Out of the original Symbol documentation</w:t>
-      </w:r>
-      <w:r>
-        <w:t>)</w:t>
+        <w:t>Ideas about Required and Optional</w:t>
+      </w:r>
+    </w:p>
+    <w:p>
+      <w:r>
+        <w:t>(Out of the original Symbol documentation)</w:t>
       </w:r>
     </w:p>
     <w:p/>
@@ -2835,8 +2824,13 @@
         <w:pStyle w:val="Heading3"/>
       </w:pPr>
       <w:r>
-        <w:t>Variable Amount of Parameters</w:t>
-      </w:r>
+        <w:t xml:space="preserve">Variable Amount of </w:t>
+      </w:r>
+      <w:r>
+        <w:t>Arguments</w:t>
+      </w:r>
+      <w:bookmarkStart w:id="0" w:name="_GoBack"/>
+      <w:bookmarkEnd w:id="0"/>
     </w:p>
     <w:p>
       <w:pPr>
@@ -2990,12 +2984,7 @@
         <w:t>Ideas</w:t>
       </w:r>
       <w:r>
-        <w:t xml:space="preserve"> ab</w:t>
-      </w:r>
-      <w:bookmarkStart w:id="0" w:name="_GoBack"/>
-      <w:bookmarkEnd w:id="0"/>
-      <w:r>
-        <w:t>out Variable Amount of Parameters</w:t>
+        <w:t xml:space="preserve"> about Variable Amount of Parameters</w:t>
       </w:r>
     </w:p>
     <w:p>
@@ -3030,15 +3019,7 @@
     </w:p>
     <w:p>
       <w:r>
-        <w:t xml:space="preserve">Procedure A is the procedure name, the two numbers between brackets are the two arguments. Text code is covered in detail </w:t>
-      </w:r>
-      <w:proofErr w:type="spellStart"/>
-      <w:r>
-        <w:t>lateron</w:t>
-      </w:r>
-      <w:proofErr w:type="spellEnd"/>
-      <w:r>
-        <w:t>.</w:t>
+        <w:t>Procedure A is the procedure name, the two numbers between brackets are the two arguments. Text code is covered in detail lateron.</w:t>
       </w:r>
     </w:p>
     <w:p/>
@@ -3317,15 +3298,7 @@
         <w:t xml:space="preserve">Parameter Order </w:t>
       </w:r>
       <w:r>
-        <w:t xml:space="preserve">introduced the concept of an ordered list of parameters. The </w:t>
-      </w:r>
-      <w:proofErr w:type="spellStart"/>
-      <w:r>
-        <w:t>diagramatic</w:t>
-      </w:r>
-      <w:proofErr w:type="spellEnd"/>
-      <w:r>
-        <w:t xml:space="preserve"> display of parameter order is still not final.</w:t>
+        <w:t>introduced the concept of an ordered list of parameters. The diagramatic display of parameter order is still not final.</w:t>
       </w:r>
     </w:p>
     <w:p>

</xml_diff>